<commit_message>
revised Euclidean Distance  output file
</commit_message>
<xml_diff>
--- a/completed/assginment09/Exercise16.docx
+++ b/completed/assginment09/Exercise16.docx
@@ -2736,7 +2736,97 @@
         <w:rPr>
           <w:rStyle w:val="NormalTok"/>
         </w:rPr>
-        <w:t xml:space="preserve">model &lt;-</w:t>
+        <w:t xml:space="preserve">df&lt;-data.cluster</w:t>
+      </w:r>
+      <w:r>
+        <w:br/>
+      </w:r>
+      <w:r>
+        <w:br/>
+      </w:r>
+      <w:r>
+        <w:rPr>
+          <w:rStyle w:val="NormalTok"/>
+        </w:rPr>
+        <w:t xml:space="preserve">distances &lt;-</w:t>
+      </w:r>
+      <w:r>
+        <w:rPr>
+          <w:rStyle w:val="StringTok"/>
+        </w:rPr>
+        <w:t xml:space="preserve"> </w:t>
+      </w:r>
+      <w:r>
+        <w:rPr>
+          <w:rStyle w:val="KeywordTok"/>
+        </w:rPr>
+        <w:t xml:space="preserve">c</w:t>
+      </w:r>
+      <w:r>
+        <w:rPr>
+          <w:rStyle w:val="NormalTok"/>
+        </w:rPr>
+        <w:t xml:space="preserve">()</w:t>
+      </w:r>
+      <w:r>
+        <w:br/>
+      </w:r>
+      <w:r>
+        <w:rPr>
+          <w:rStyle w:val="ControlFlowTok"/>
+        </w:rPr>
+        <w:t xml:space="preserve">for</w:t>
+      </w:r>
+      <w:r>
+        <w:rPr>
+          <w:rStyle w:val="NormalTok"/>
+        </w:rPr>
+        <w:t xml:space="preserve">(i </w:t>
+      </w:r>
+      <w:r>
+        <w:rPr>
+          <w:rStyle w:val="ControlFlowTok"/>
+        </w:rPr>
+        <w:t xml:space="preserve">in</w:t>
+      </w:r>
+      <w:r>
+        <w:rPr>
+          <w:rStyle w:val="NormalTok"/>
+        </w:rPr>
+        <w:t xml:space="preserve"> </w:t>
+      </w:r>
+      <w:r>
+        <w:rPr>
+          <w:rStyle w:val="DecValTok"/>
+        </w:rPr>
+        <w:t xml:space="preserve">1</w:t>
+      </w:r>
+      <w:r>
+        <w:rPr>
+          <w:rStyle w:val="OperatorTok"/>
+        </w:rPr>
+        <w:t xml:space="preserve">:</w:t>
+      </w:r>
+      <w:r>
+        <w:rPr>
+          <w:rStyle w:val="DecValTok"/>
+        </w:rPr>
+        <w:t xml:space="preserve">12</w:t>
+      </w:r>
+      <w:r>
+        <w:rPr>
+          <w:rStyle w:val="NormalTok"/>
+        </w:rPr>
+        <w:t xml:space="preserve">){</w:t>
+      </w:r>
+      <w:r>
+        <w:br/>
+      </w:r>
+      <w:r>
+        <w:rPr>
+          <w:rStyle w:val="NormalTok"/>
+        </w:rPr>
+        <w:t xml:space="preserve">  model &lt;-</w:t>
       </w:r>
       <w:r>
         <w:rPr>
@@ -2754,17 +2844,212 @@
         <w:rPr>
           <w:rStyle w:val="NormalTok"/>
         </w:rPr>
-        <w:t xml:space="preserve">(data.cluster, </w:t>
-      </w:r>
-      <w:r>
-        <w:rPr>
-          <w:rStyle w:val="DataTypeTok"/>
-        </w:rPr>
-        <w:t xml:space="preserve">centers =</w:t>
-      </w:r>
-      <w:r>
-        <w:rPr>
-          <w:rStyle w:val="NormalTok"/>
+        <w:t xml:space="preserve">(df, i)</w:t>
+      </w:r>
+      <w:r>
+        <w:br/>
+      </w:r>
+      <w:r>
+        <w:rPr>
+          <w:rStyle w:val="NormalTok"/>
+        </w:rPr>
+        <w:t xml:space="preserve">  df</w:t>
+      </w:r>
+      <w:r>
+        <w:rPr>
+          <w:rStyle w:val="OperatorTok"/>
+        </w:rPr>
+        <w:t xml:space="preserve">$</w:t>
+      </w:r>
+      <w:r>
+        <w:rPr>
+          <w:rStyle w:val="NormalTok"/>
+        </w:rPr>
+        <w:t xml:space="preserve">label &lt;-</w:t>
+      </w:r>
+      <w:r>
+        <w:rPr>
+          <w:rStyle w:val="StringTok"/>
+        </w:rPr>
+        <w:t xml:space="preserve"> </w:t>
+      </w:r>
+      <w:r>
+        <w:rPr>
+          <w:rStyle w:val="KeywordTok"/>
+        </w:rPr>
+        <w:t xml:space="preserve">as.factor</w:t>
+      </w:r>
+      <w:r>
+        <w:rPr>
+          <w:rStyle w:val="NormalTok"/>
+        </w:rPr>
+        <w:t xml:space="preserve">(model</w:t>
+      </w:r>
+      <w:r>
+        <w:rPr>
+          <w:rStyle w:val="OperatorTok"/>
+        </w:rPr>
+        <w:t xml:space="preserve">$</w:t>
+      </w:r>
+      <w:r>
+        <w:rPr>
+          <w:rStyle w:val="NormalTok"/>
+        </w:rPr>
+        <w:t xml:space="preserve">cluster)</w:t>
+      </w:r>
+      <w:r>
+        <w:br/>
+      </w:r>
+      <w:r>
+        <w:rPr>
+          <w:rStyle w:val="NormalTok"/>
+        </w:rPr>
+        <w:t xml:space="preserve">  centers &lt;-</w:t>
+      </w:r>
+      <w:r>
+        <w:rPr>
+          <w:rStyle w:val="StringTok"/>
+        </w:rPr>
+        <w:t xml:space="preserve"> </w:t>
+      </w:r>
+      <w:r>
+        <w:rPr>
+          <w:rStyle w:val="KeywordTok"/>
+        </w:rPr>
+        <w:t xml:space="preserve">as.data.frame</w:t>
+      </w:r>
+      <w:r>
+        <w:rPr>
+          <w:rStyle w:val="NormalTok"/>
+        </w:rPr>
+        <w:t xml:space="preserve">(model</w:t>
+      </w:r>
+      <w:r>
+        <w:rPr>
+          <w:rStyle w:val="OperatorTok"/>
+        </w:rPr>
+        <w:t xml:space="preserve">$</w:t>
+      </w:r>
+      <w:r>
+        <w:rPr>
+          <w:rStyle w:val="NormalTok"/>
+        </w:rPr>
+        <w:t xml:space="preserve">centers)</w:t>
+      </w:r>
+      <w:r>
+        <w:br/>
+      </w:r>
+      <w:r>
+        <w:rPr>
+          <w:rStyle w:val="NormalTok"/>
+        </w:rPr>
+        <w:t xml:space="preserve">  df</w:t>
+      </w:r>
+      <w:r>
+        <w:rPr>
+          <w:rStyle w:val="OperatorTok"/>
+        </w:rPr>
+        <w:t xml:space="preserve">$</w:t>
+      </w:r>
+      <w:r>
+        <w:rPr>
+          <w:rStyle w:val="NormalTok"/>
+        </w:rPr>
+        <w:t xml:space="preserve">distance &lt;-</w:t>
+      </w:r>
+      <w:r>
+        <w:rPr>
+          <w:rStyle w:val="StringTok"/>
+        </w:rPr>
+        <w:t xml:space="preserve"> </w:t>
+      </w:r>
+      <w:r>
+        <w:rPr>
+          <w:rStyle w:val="KeywordTok"/>
+        </w:rPr>
+        <w:t xml:space="preserve">sqrt</w:t>
+      </w:r>
+      <w:r>
+        <w:rPr>
+          <w:rStyle w:val="NormalTok"/>
+        </w:rPr>
+        <w:t xml:space="preserve">((df</w:t>
+      </w:r>
+      <w:r>
+        <w:rPr>
+          <w:rStyle w:val="OperatorTok"/>
+        </w:rPr>
+        <w:t xml:space="preserve">$</w:t>
+      </w:r>
+      <w:r>
+        <w:rPr>
+          <w:rStyle w:val="NormalTok"/>
+        </w:rPr>
+        <w:t xml:space="preserve">x </w:t>
+      </w:r>
+      <w:r>
+        <w:rPr>
+          <w:rStyle w:val="OperatorTok"/>
+        </w:rPr>
+        <w:t xml:space="preserve">-</w:t>
+      </w:r>
+      <w:r>
+        <w:rPr>
+          <w:rStyle w:val="StringTok"/>
+        </w:rPr>
+        <w:t xml:space="preserve"> </w:t>
+      </w:r>
+      <w:r>
+        <w:rPr>
+          <w:rStyle w:val="NormalTok"/>
+        </w:rPr>
+        <w:t xml:space="preserve">model</w:t>
+      </w:r>
+      <w:r>
+        <w:rPr>
+          <w:rStyle w:val="OperatorTok"/>
+        </w:rPr>
+        <w:t xml:space="preserve">$</w:t>
+      </w:r>
+      <w:r>
+        <w:rPr>
+          <w:rStyle w:val="NormalTok"/>
+        </w:rPr>
+        <w:t xml:space="preserve">centers[df</w:t>
+      </w:r>
+      <w:r>
+        <w:rPr>
+          <w:rStyle w:val="OperatorTok"/>
+        </w:rPr>
+        <w:t xml:space="preserve">$</w:t>
+      </w:r>
+      <w:r>
+        <w:rPr>
+          <w:rStyle w:val="NormalTok"/>
+        </w:rPr>
+        <w:t xml:space="preserve">label,</w:t>
+      </w:r>
+      <w:r>
+        <w:rPr>
+          <w:rStyle w:val="StringTok"/>
+        </w:rPr>
+        <w:t xml:space="preserve">'x'</w:t>
+      </w:r>
+      <w:r>
+        <w:rPr>
+          <w:rStyle w:val="NormalTok"/>
+        </w:rPr>
+        <w:t xml:space="preserve">]) </w:t>
+      </w:r>
+      <w:r>
+        <w:rPr>
+          <w:rStyle w:val="OperatorTok"/>
+        </w:rPr>
+        <w:t xml:space="preserve">**</w:t>
+      </w:r>
+      <w:r>
+        <w:rPr>
+          <w:rStyle w:val="StringTok"/>
         </w:rPr>
         <w:t xml:space="preserve"> </w:t>
       </w:r>
@@ -2778,6 +3063,114 @@
         <w:rPr>
           <w:rStyle w:val="NormalTok"/>
         </w:rPr>
+        <w:t xml:space="preserve"> </w:t>
+      </w:r>
+      <w:r>
+        <w:rPr>
+          <w:rStyle w:val="OperatorTok"/>
+        </w:rPr>
+        <w:t xml:space="preserve">+</w:t>
+      </w:r>
+      <w:r>
+        <w:rPr>
+          <w:rStyle w:val="StringTok"/>
+        </w:rPr>
+        <w:t xml:space="preserve"> </w:t>
+      </w:r>
+      <w:r>
+        <w:rPr>
+          <w:rStyle w:val="NormalTok"/>
+        </w:rPr>
+        <w:t xml:space="preserve">(df</w:t>
+      </w:r>
+      <w:r>
+        <w:rPr>
+          <w:rStyle w:val="OperatorTok"/>
+        </w:rPr>
+        <w:t xml:space="preserve">$</w:t>
+      </w:r>
+      <w:r>
+        <w:rPr>
+          <w:rStyle w:val="NormalTok"/>
+        </w:rPr>
+        <w:t xml:space="preserve">y </w:t>
+      </w:r>
+      <w:r>
+        <w:rPr>
+          <w:rStyle w:val="OperatorTok"/>
+        </w:rPr>
+        <w:t xml:space="preserve">-</w:t>
+      </w:r>
+      <w:r>
+        <w:rPr>
+          <w:rStyle w:val="StringTok"/>
+        </w:rPr>
+        <w:t xml:space="preserve"> </w:t>
+      </w:r>
+      <w:r>
+        <w:rPr>
+          <w:rStyle w:val="NormalTok"/>
+        </w:rPr>
+        <w:t xml:space="preserve">model</w:t>
+      </w:r>
+      <w:r>
+        <w:rPr>
+          <w:rStyle w:val="OperatorTok"/>
+        </w:rPr>
+        <w:t xml:space="preserve">$</w:t>
+      </w:r>
+      <w:r>
+        <w:rPr>
+          <w:rStyle w:val="NormalTok"/>
+        </w:rPr>
+        <w:t xml:space="preserve">centers[df</w:t>
+      </w:r>
+      <w:r>
+        <w:rPr>
+          <w:rStyle w:val="OperatorTok"/>
+        </w:rPr>
+        <w:t xml:space="preserve">$</w:t>
+      </w:r>
+      <w:r>
+        <w:rPr>
+          <w:rStyle w:val="NormalTok"/>
+        </w:rPr>
+        <w:t xml:space="preserve">label,</w:t>
+      </w:r>
+      <w:r>
+        <w:rPr>
+          <w:rStyle w:val="StringTok"/>
+        </w:rPr>
+        <w:t xml:space="preserve">'y'</w:t>
+      </w:r>
+      <w:r>
+        <w:rPr>
+          <w:rStyle w:val="NormalTok"/>
+        </w:rPr>
+        <w:t xml:space="preserve">]) </w:t>
+      </w:r>
+      <w:r>
+        <w:rPr>
+          <w:rStyle w:val="OperatorTok"/>
+        </w:rPr>
+        <w:t xml:space="preserve">**</w:t>
+      </w:r>
+      <w:r>
+        <w:rPr>
+          <w:rStyle w:val="StringTok"/>
+        </w:rPr>
+        <w:t xml:space="preserve"> </w:t>
+      </w:r>
+      <w:r>
+        <w:rPr>
+          <w:rStyle w:val="DecValTok"/>
+        </w:rPr>
+        <w:t xml:space="preserve">2</w:t>
+      </w:r>
+      <w:r>
+        <w:rPr>
+          <w:rStyle w:val="NormalTok"/>
+        </w:rPr>
         <w:t xml:space="preserve">)</w:t>
       </w:r>
       <w:r>
@@ -2787,7 +3180,25 @@
         <w:rPr>
           <w:rStyle w:val="NormalTok"/>
         </w:rPr>
-        <w:t xml:space="preserve">data.cluster</w:t>
+        <w:t xml:space="preserve">distances[i] &lt;-</w:t>
+      </w:r>
+      <w:r>
+        <w:rPr>
+          <w:rStyle w:val="StringTok"/>
+        </w:rPr>
+        <w:t xml:space="preserve"> </w:t>
+      </w:r>
+      <w:r>
+        <w:rPr>
+          <w:rStyle w:val="KeywordTok"/>
+        </w:rPr>
+        <w:t xml:space="preserve">mean</w:t>
+      </w:r>
+      <w:r>
+        <w:rPr>
+          <w:rStyle w:val="NormalTok"/>
+        </w:rPr>
+        <w:t xml:space="preserve">(df</w:t>
       </w:r>
       <w:r>
         <w:rPr>
@@ -2799,37 +3210,91 @@
         <w:rPr>
           <w:rStyle w:val="NormalTok"/>
         </w:rPr>
-        <w:t xml:space="preserve">clustered &lt;-model</w:t>
+        <w:t xml:space="preserve">distance)</w:t>
+      </w:r>
+      <w:r>
+        <w:br/>
+      </w:r>
+      <w:r>
+        <w:rPr>
+          <w:rStyle w:val="NormalTok"/>
+        </w:rPr>
+        <w:t xml:space="preserve">}</w:t>
+      </w:r>
+      <w:r>
+        <w:br/>
+      </w:r>
+      <w:r>
+        <w:br/>
+      </w:r>
+      <w:r>
+        <w:rPr>
+          <w:rStyle w:val="NormalTok"/>
+        </w:rPr>
+        <w:t xml:space="preserve">k.values &lt;-</w:t>
+      </w:r>
+      <w:r>
+        <w:rPr>
+          <w:rStyle w:val="StringTok"/>
+        </w:rPr>
+        <w:t xml:space="preserve"> </w:t>
+      </w:r>
+      <w:r>
+        <w:rPr>
+          <w:rStyle w:val="DecValTok"/>
+        </w:rPr>
+        <w:t xml:space="preserve">1</w:t>
       </w:r>
       <w:r>
         <w:rPr>
           <w:rStyle w:val="OperatorTok"/>
         </w:rPr>
-        <w:t xml:space="preserve">$</w:t>
-      </w:r>
-      <w:r>
-        <w:rPr>
-          <w:rStyle w:val="NormalTok"/>
-        </w:rPr>
-        <w:t xml:space="preserve">cluster</w:t>
-      </w:r>
-      <w:r>
-        <w:br/>
-      </w:r>
-      <w:r>
-        <w:br/>
-      </w:r>
-      <w:r>
-        <w:rPr>
-          <w:rStyle w:val="KeywordTok"/>
-        </w:rPr>
-        <w:t xml:space="preserve">head</w:t>
-      </w:r>
-      <w:r>
-        <w:rPr>
-          <w:rStyle w:val="NormalTok"/>
-        </w:rPr>
-        <w:t xml:space="preserve">(data.cluster)</w:t>
+        <w:t xml:space="preserve">:</w:t>
+      </w:r>
+      <w:r>
+        <w:rPr>
+          <w:rStyle w:val="DecValTok"/>
+        </w:rPr>
+        <w:t xml:space="preserve">12</w:t>
+      </w:r>
+      <w:r>
+        <w:br/>
+      </w:r>
+      <w:r>
+        <w:rPr>
+          <w:rStyle w:val="NormalTok"/>
+        </w:rPr>
+        <w:t xml:space="preserve">dist.df &lt;-</w:t>
+      </w:r>
+      <w:r>
+        <w:rPr>
+          <w:rStyle w:val="StringTok"/>
+        </w:rPr>
+        <w:t xml:space="preserve"> </w:t>
+      </w:r>
+      <w:r>
+        <w:rPr>
+          <w:rStyle w:val="KeywordTok"/>
+        </w:rPr>
+        <w:t xml:space="preserve">data.frame</w:t>
+      </w:r>
+      <w:r>
+        <w:rPr>
+          <w:rStyle w:val="NormalTok"/>
+        </w:rPr>
+        <w:t xml:space="preserve">(k.values, distances)</w:t>
+      </w:r>
+      <w:r>
+        <w:br/>
+      </w:r>
+      <w:r>
+        <w:br/>
+      </w:r>
+      <w:r>
+        <w:rPr>
+          <w:rStyle w:val="NormalTok"/>
+        </w:rPr>
+        <w:t xml:space="preserve">dist.df</w:t>
       </w:r>
     </w:p>
     <w:p>
@@ -2840,7 +3305,7 @@
         <w:rPr>
           <w:rStyle w:val="VerbatimChar"/>
         </w:rPr>
-        <w:t xml:space="preserve">##     x   y clustered</w:t>
+        <w:t xml:space="preserve">##    k.values distances</w:t>
       </w:r>
       <w:r>
         <w:br/>
@@ -2849,7 +3314,7 @@
         <w:rPr>
           <w:rStyle w:val="VerbatimChar"/>
         </w:rPr>
-        <w:t xml:space="preserve">## 1  46 236         1</w:t>
+        <w:t xml:space="preserve">## 1         1 77.167350</w:t>
       </w:r>
       <w:r>
         <w:br/>
@@ -2858,7 +3323,7 @@
         <w:rPr>
           <w:rStyle w:val="VerbatimChar"/>
         </w:rPr>
-        <w:t xml:space="preserve">## 2  69 236         1</w:t>
+        <w:t xml:space="preserve">## 2         2 41.978341</w:t>
       </w:r>
       <w:r>
         <w:br/>
@@ -2867,7 +3332,7 @@
         <w:rPr>
           <w:rStyle w:val="VerbatimChar"/>
         </w:rPr>
-        <w:t xml:space="preserve">## 3 144 236         2</w:t>
+        <w:t xml:space="preserve">## 3         3 36.592068</w:t>
       </w:r>
       <w:r>
         <w:br/>
@@ -2876,7 +3341,7 @@
         <w:rPr>
           <w:rStyle w:val="VerbatimChar"/>
         </w:rPr>
-        <w:t xml:space="preserve">## 4 171 236         2</w:t>
+        <w:t xml:space="preserve">## 4         4 32.784284</w:t>
       </w:r>
       <w:r>
         <w:br/>
@@ -2885,7 +3350,7 @@
         <w:rPr>
           <w:rStyle w:val="VerbatimChar"/>
         </w:rPr>
-        <w:t xml:space="preserve">## 5 194 236         2</w:t>
+        <w:t xml:space="preserve">## 5         5 20.312355</w:t>
       </w:r>
       <w:r>
         <w:br/>
@@ -2894,354 +3359,61 @@
         <w:rPr>
           <w:rStyle w:val="VerbatimChar"/>
         </w:rPr>
-        <w:t xml:space="preserve">## 6 195 236         2</w:t>
-      </w:r>
-    </w:p>
-    <w:p>
-      <w:pPr>
-        <w:pStyle w:val="SourceCode"/>
-      </w:pPr>
-      <w:r>
-        <w:rPr>
-          <w:rStyle w:val="NormalTok"/>
-        </w:rPr>
-        <w:t xml:space="preserve">data.cluster</w:t>
-      </w:r>
-      <w:r>
-        <w:rPr>
-          <w:rStyle w:val="OperatorTok"/>
-        </w:rPr>
-        <w:t xml:space="preserve">$</w:t>
-      </w:r>
-      <w:r>
-        <w:rPr>
-          <w:rStyle w:val="NormalTok"/>
-        </w:rPr>
-        <w:t xml:space="preserve">x.dist &lt;-</w:t>
-      </w:r>
-      <w:r>
-        <w:rPr>
-          <w:rStyle w:val="StringTok"/>
-        </w:rPr>
-        <w:t xml:space="preserve"> </w:t>
-      </w:r>
-      <w:r>
-        <w:rPr>
-          <w:rStyle w:val="NormalTok"/>
-        </w:rPr>
-        <w:t xml:space="preserve">model</w:t>
-      </w:r>
-      <w:r>
-        <w:rPr>
-          <w:rStyle w:val="OperatorTok"/>
-        </w:rPr>
-        <w:t xml:space="preserve">$</w:t>
-      </w:r>
-      <w:r>
-        <w:rPr>
-          <w:rStyle w:val="NormalTok"/>
-        </w:rPr>
-        <w:t xml:space="preserve">centers[data.cluster</w:t>
-      </w:r>
-      <w:r>
-        <w:rPr>
-          <w:rStyle w:val="OperatorTok"/>
-        </w:rPr>
-        <w:t xml:space="preserve">$</w:t>
-      </w:r>
-      <w:r>
-        <w:rPr>
-          <w:rStyle w:val="NormalTok"/>
-        </w:rPr>
-        <w:t xml:space="preserve">clustered,][</w:t>
-      </w:r>
-      <w:r>
-        <w:rPr>
-          <w:rStyle w:val="DecValTok"/>
-        </w:rPr>
-        <w:t xml:space="preserve">1</w:t>
-      </w:r>
-      <w:r>
-        <w:rPr>
-          <w:rStyle w:val="NormalTok"/>
-        </w:rPr>
-        <w:t xml:space="preserve">] </w:t>
-      </w:r>
-      <w:r>
-        <w:rPr>
-          <w:rStyle w:val="OperatorTok"/>
-        </w:rPr>
-        <w:t xml:space="preserve">-</w:t>
-      </w:r>
-      <w:r>
-        <w:rPr>
-          <w:rStyle w:val="StringTok"/>
-        </w:rPr>
-        <w:t xml:space="preserve"> </w:t>
-      </w:r>
-      <w:r>
-        <w:rPr>
-          <w:rStyle w:val="NormalTok"/>
-        </w:rPr>
-        <w:t xml:space="preserve">data.cluster</w:t>
-      </w:r>
-      <w:r>
-        <w:rPr>
-          <w:rStyle w:val="OperatorTok"/>
-        </w:rPr>
-        <w:t xml:space="preserve">$</w:t>
-      </w:r>
-      <w:r>
-        <w:rPr>
-          <w:rStyle w:val="NormalTok"/>
-        </w:rPr>
-        <w:t xml:space="preserve">x</w:t>
-      </w:r>
-      <w:r>
-        <w:br/>
-      </w:r>
-      <w:r>
-        <w:rPr>
-          <w:rStyle w:val="NormalTok"/>
-        </w:rPr>
-        <w:t xml:space="preserve">data.cluster</w:t>
-      </w:r>
-      <w:r>
-        <w:rPr>
-          <w:rStyle w:val="OperatorTok"/>
-        </w:rPr>
-        <w:t xml:space="preserve">$</w:t>
-      </w:r>
-      <w:r>
-        <w:rPr>
-          <w:rStyle w:val="NormalTok"/>
-        </w:rPr>
-        <w:t xml:space="preserve">y.dist &lt;-</w:t>
-      </w:r>
-      <w:r>
-        <w:rPr>
-          <w:rStyle w:val="StringTok"/>
-        </w:rPr>
-        <w:t xml:space="preserve"> </w:t>
-      </w:r>
-      <w:r>
-        <w:rPr>
-          <w:rStyle w:val="NormalTok"/>
-        </w:rPr>
-        <w:t xml:space="preserve">model</w:t>
-      </w:r>
-      <w:r>
-        <w:rPr>
-          <w:rStyle w:val="OperatorTok"/>
-        </w:rPr>
-        <w:t xml:space="preserve">$</w:t>
-      </w:r>
-      <w:r>
-        <w:rPr>
-          <w:rStyle w:val="NormalTok"/>
-        </w:rPr>
-        <w:t xml:space="preserve">centers[data.cluster</w:t>
-      </w:r>
-      <w:r>
-        <w:rPr>
-          <w:rStyle w:val="OperatorTok"/>
-        </w:rPr>
-        <w:t xml:space="preserve">$</w:t>
-      </w:r>
-      <w:r>
-        <w:rPr>
-          <w:rStyle w:val="NormalTok"/>
-        </w:rPr>
-        <w:t xml:space="preserve">clustered,][</w:t>
-      </w:r>
-      <w:r>
-        <w:rPr>
-          <w:rStyle w:val="DecValTok"/>
-        </w:rPr>
-        <w:t xml:space="preserve">2</w:t>
-      </w:r>
-      <w:r>
-        <w:rPr>
-          <w:rStyle w:val="NormalTok"/>
-        </w:rPr>
-        <w:t xml:space="preserve">] </w:t>
-      </w:r>
-      <w:r>
-        <w:rPr>
-          <w:rStyle w:val="OperatorTok"/>
-        </w:rPr>
-        <w:t xml:space="preserve">-</w:t>
-      </w:r>
-      <w:r>
-        <w:rPr>
-          <w:rStyle w:val="StringTok"/>
-        </w:rPr>
-        <w:t xml:space="preserve"> </w:t>
-      </w:r>
-      <w:r>
-        <w:rPr>
-          <w:rStyle w:val="NormalTok"/>
-        </w:rPr>
-        <w:t xml:space="preserve">data.cluster</w:t>
-      </w:r>
-      <w:r>
-        <w:rPr>
-          <w:rStyle w:val="OperatorTok"/>
-        </w:rPr>
-        <w:t xml:space="preserve">$</w:t>
-      </w:r>
-      <w:r>
-        <w:rPr>
-          <w:rStyle w:val="NormalTok"/>
-        </w:rPr>
-        <w:t xml:space="preserve">y</w:t>
-      </w:r>
-      <w:r>
-        <w:br/>
-      </w:r>
-      <w:r>
-        <w:br/>
-      </w:r>
-      <w:r>
-        <w:br/>
-      </w:r>
-      <w:r>
-        <w:rPr>
-          <w:rStyle w:val="NormalTok"/>
-        </w:rPr>
-        <w:t xml:space="preserve">data.cluster</w:t>
-      </w:r>
-      <w:r>
-        <w:rPr>
-          <w:rStyle w:val="OperatorTok"/>
-        </w:rPr>
-        <w:t xml:space="preserve">$</w:t>
-      </w:r>
-      <w:r>
-        <w:rPr>
-          <w:rStyle w:val="NormalTok"/>
-        </w:rPr>
-        <w:t xml:space="preserve">euclid &lt;-</w:t>
-      </w:r>
-      <w:r>
-        <w:rPr>
-          <w:rStyle w:val="StringTok"/>
-        </w:rPr>
-        <w:t xml:space="preserve"> </w:t>
-      </w:r>
-      <w:r>
-        <w:rPr>
-          <w:rStyle w:val="KeywordTok"/>
-        </w:rPr>
-        <w:t xml:space="preserve">sqrt</w:t>
-      </w:r>
-      <w:r>
-        <w:rPr>
-          <w:rStyle w:val="NormalTok"/>
-        </w:rPr>
-        <w:t xml:space="preserve">((data.cluster</w:t>
-      </w:r>
-      <w:r>
-        <w:rPr>
-          <w:rStyle w:val="OperatorTok"/>
-        </w:rPr>
-        <w:t xml:space="preserve">$</w:t>
-      </w:r>
-      <w:r>
-        <w:rPr>
-          <w:rStyle w:val="NormalTok"/>
-        </w:rPr>
-        <w:t xml:space="preserve">x.dist </w:t>
-      </w:r>
-      <w:r>
-        <w:rPr>
-          <w:rStyle w:val="OperatorTok"/>
-        </w:rPr>
-        <w:t xml:space="preserve">**</w:t>
-      </w:r>
-      <w:r>
-        <w:rPr>
-          <w:rStyle w:val="StringTok"/>
-        </w:rPr>
-        <w:t xml:space="preserve"> </w:t>
-      </w:r>
-      <w:r>
-        <w:rPr>
-          <w:rStyle w:val="DecValTok"/>
-        </w:rPr>
-        <w:t xml:space="preserve">2</w:t>
-      </w:r>
-      <w:r>
-        <w:rPr>
-          <w:rStyle w:val="NormalTok"/>
-        </w:rPr>
-        <w:t xml:space="preserve">) </w:t>
-      </w:r>
-      <w:r>
-        <w:rPr>
-          <w:rStyle w:val="OperatorTok"/>
-        </w:rPr>
-        <w:t xml:space="preserve">+</w:t>
-      </w:r>
-      <w:r>
-        <w:rPr>
-          <w:rStyle w:val="StringTok"/>
-        </w:rPr>
-        <w:t xml:space="preserve"> </w:t>
-      </w:r>
-      <w:r>
-        <w:rPr>
-          <w:rStyle w:val="NormalTok"/>
-        </w:rPr>
-        <w:t xml:space="preserve">(data.cluster</w:t>
-      </w:r>
-      <w:r>
-        <w:rPr>
-          <w:rStyle w:val="OperatorTok"/>
-        </w:rPr>
-        <w:t xml:space="preserve">$</w:t>
-      </w:r>
-      <w:r>
-        <w:rPr>
-          <w:rStyle w:val="NormalTok"/>
-        </w:rPr>
-        <w:t xml:space="preserve">y.dist </w:t>
-      </w:r>
-      <w:r>
-        <w:rPr>
-          <w:rStyle w:val="OperatorTok"/>
-        </w:rPr>
-        <w:t xml:space="preserve">**</w:t>
-      </w:r>
-      <w:r>
-        <w:rPr>
-          <w:rStyle w:val="StringTok"/>
-        </w:rPr>
-        <w:t xml:space="preserve"> </w:t>
-      </w:r>
-      <w:r>
-        <w:rPr>
-          <w:rStyle w:val="DecValTok"/>
-        </w:rPr>
-        <w:t xml:space="preserve">2</w:t>
-      </w:r>
-      <w:r>
-        <w:rPr>
-          <w:rStyle w:val="NormalTok"/>
-        </w:rPr>
-        <w:t xml:space="preserve">))</w:t>
-      </w:r>
-      <w:r>
-        <w:br/>
-      </w:r>
-      <w:r>
-        <w:br/>
-      </w:r>
-      <w:r>
-        <w:rPr>
-          <w:rStyle w:val="CommentTok"/>
-        </w:rPr>
-        <w:t xml:space="preserve">#data.cluster$euclid </w:t>
+        <w:t xml:space="preserve">## 6         6 18.426538</w:t>
+      </w:r>
+      <w:r>
+        <w:br/>
+      </w:r>
+      <w:r>
+        <w:rPr>
+          <w:rStyle w:val="VerbatimChar"/>
+        </w:rPr>
+        <w:t xml:space="preserve">## 7         7 14.396121</w:t>
+      </w:r>
+      <w:r>
+        <w:br/>
+      </w:r>
+      <w:r>
+        <w:rPr>
+          <w:rStyle w:val="VerbatimChar"/>
+        </w:rPr>
+        <w:t xml:space="preserve">## 8         8 13.213105</w:t>
+      </w:r>
+      <w:r>
+        <w:br/>
+      </w:r>
+      <w:r>
+        <w:rPr>
+          <w:rStyle w:val="VerbatimChar"/>
+        </w:rPr>
+        <w:t xml:space="preserve">## 9         9 15.613320</w:t>
+      </w:r>
+      <w:r>
+        <w:br/>
+      </w:r>
+      <w:r>
+        <w:rPr>
+          <w:rStyle w:val="VerbatimChar"/>
+        </w:rPr>
+        <w:t xml:space="preserve">## 10       10 11.806528</w:t>
+      </w:r>
+      <w:r>
+        <w:br/>
+      </w:r>
+      <w:r>
+        <w:rPr>
+          <w:rStyle w:val="VerbatimChar"/>
+        </w:rPr>
+        <w:t xml:space="preserve">## 11       11 11.783259</w:t>
+      </w:r>
+      <w:r>
+        <w:br/>
+      </w:r>
+      <w:r>
+        <w:rPr>
+          <w:rStyle w:val="VerbatimChar"/>
+        </w:rPr>
+        <w:t xml:space="preserve">## 12       12  9.689453</w:t>
       </w:r>
     </w:p>
     <w:bookmarkEnd w:id="31"/>

</xml_diff>